<commit_message>
Completed Modren Work Prototype
</commit_message>
<xml_diff>
--- a/D-Moderen Work Oppertunity/Documents/DesignModrenWorkOppertunity.docx
+++ b/D-Moderen Work Oppertunity/Documents/DesignModrenWorkOppertunity.docx
@@ -13,6 +13,7 @@
           <w:szCs w:val="32"/>
         </w:rPr>
       </w:pPr>
+      <w:bookmarkStart w:id="0" w:name="_GoBack"/>
       <w:r>
         <w:rPr>
           <w:rFonts w:ascii="Arial" w:hAnsi="Arial" w:cs="Arial"/>
@@ -1478,7 +1479,7 @@
           <w:u w:val="single"/>
         </w:rPr>
       </w:pPr>
-      <w:bookmarkStart w:id="0" w:name="One"/>
+      <w:bookmarkStart w:id="1" w:name="One"/>
       <w:r>
         <w:rPr>
           <w:rFonts w:ascii="Arial" w:hAnsi="Arial" w:cs="Arial"/>
@@ -1490,7 +1491,7 @@
         <w:t>Introduction of Design Document</w:t>
       </w:r>
     </w:p>
-    <w:bookmarkEnd w:id="0"/>
+    <w:bookmarkEnd w:id="1"/>
     <w:p>
       <w:pPr>
         <w:spacing w:line="276" w:lineRule="auto"/>
@@ -1847,8 +1848,8 @@
           <w:u w:val="single"/>
         </w:rPr>
       </w:pPr>
-      <w:bookmarkStart w:id="1" w:name="Four"/>
-      <w:bookmarkStart w:id="2" w:name="ERD"/>
+      <w:bookmarkStart w:id="2" w:name="Four"/>
+      <w:bookmarkStart w:id="3" w:name="ERD"/>
       <w:r>
         <w:rPr>
           <w:rFonts w:ascii="Arial" w:hAnsi="Arial" w:cs="Arial"/>
@@ -1857,6 +1858,7 @@
           <w:szCs w:val="28"/>
           <w:u w:val="single"/>
         </w:rPr>
+        <w:lastRenderedPageBreak/>
         <w:drawing>
           <wp:anchor distT="0" distB="0" distL="114300" distR="114300" simplePos="0" relativeHeight="251747328" behindDoc="1" locked="0" layoutInCell="1" allowOverlap="1" wp14:anchorId="1EEBE37D" wp14:editId="511BF0B0">
             <wp:simplePos x="0" y="0"/>
@@ -2269,9 +2271,9 @@
           <w:u w:val="single"/>
         </w:rPr>
       </w:pPr>
-      <w:bookmarkStart w:id="3" w:name="Six"/>
-      <w:bookmarkEnd w:id="1"/>
+      <w:bookmarkStart w:id="4" w:name="Six"/>
       <w:bookmarkEnd w:id="2"/>
+      <w:bookmarkEnd w:id="3"/>
       <w:r>
         <w:rPr>
           <w:rFonts w:ascii="Arial" w:hAnsi="Arial" w:cs="Arial"/>
@@ -2290,7 +2292,7 @@
         </w:rPr>
         <w:t xml:space="preserve">equence Diagrams </w:t>
       </w:r>
-      <w:bookmarkEnd w:id="3"/>
+      <w:bookmarkEnd w:id="4"/>
     </w:p>
     <w:p>
       <w:pPr>
@@ -3833,6 +3835,7 @@
           <w:szCs w:val="28"/>
           <w:u w:val="single"/>
         </w:rPr>
+        <w:lastRenderedPageBreak/>
         <w:t>ADD RATING</w:t>
       </w:r>
       <w:r>
@@ -5441,7 +5444,7 @@
           <w:sz w:val="26"/>
         </w:rPr>
       </w:pPr>
-      <w:bookmarkStart w:id="4" w:name="Seven"/>
+      <w:bookmarkStart w:id="5" w:name="Seven"/>
       <w:r>
         <w:rPr>
           <w:rFonts w:ascii="Arial" w:hAnsi="Arial" w:cs="Arial"/>
@@ -5516,7 +5519,7 @@
         <w:t>Architecture Design Diagram</w:t>
       </w:r>
     </w:p>
-    <w:bookmarkEnd w:id="4"/>
+    <w:bookmarkEnd w:id="5"/>
     <w:p>
       <w:pPr>
         <w:spacing w:line="600" w:lineRule="auto"/>
@@ -5684,7 +5687,7 @@
           <w:u w:val="single"/>
         </w:rPr>
       </w:pPr>
-      <w:bookmarkStart w:id="5" w:name="class"/>
+      <w:bookmarkStart w:id="6" w:name="class"/>
       <w:r>
         <w:rPr>
           <w:rFonts w:ascii="Arial" w:hAnsi="Arial" w:cs="Arial"/>
@@ -5692,6 +5695,7 @@
           <w:szCs w:val="28"/>
           <w:u w:val="single"/>
         </w:rPr>
+        <w:lastRenderedPageBreak/>
         <w:t>C</w:t>
       </w:r>
       <w:r>
@@ -5703,7 +5707,7 @@
         </w:rPr>
         <w:t>lass Diagram</w:t>
       </w:r>
-      <w:bookmarkEnd w:id="5"/>
+      <w:bookmarkEnd w:id="6"/>
     </w:p>
     <w:p>
       <w:pPr>
@@ -5856,7 +5860,7 @@
           <w:u w:val="single"/>
         </w:rPr>
       </w:pPr>
-      <w:bookmarkStart w:id="6" w:name="databasedesign"/>
+      <w:bookmarkStart w:id="7" w:name="databasedesign"/>
       <w:r>
         <w:rPr>
           <w:rFonts w:ascii="Arial" w:hAnsi="Arial" w:cs="Arial"/>
@@ -5864,9 +5868,10 @@
           <w:szCs w:val="28"/>
           <w:u w:val="single"/>
         </w:rPr>
+        <w:lastRenderedPageBreak/>
         <w:t>Database Design</w:t>
       </w:r>
-      <w:bookmarkEnd w:id="6"/>
+      <w:bookmarkEnd w:id="7"/>
     </w:p>
     <w:p>
       <w:pPr>
@@ -6129,7 +6134,7 @@
           <w:u w:val="single"/>
         </w:rPr>
       </w:pPr>
-      <w:bookmarkStart w:id="7" w:name="interfacedesign"/>
+      <w:bookmarkStart w:id="8" w:name="interfacedesign"/>
       <w:r>
         <w:rPr>
           <w:rFonts w:ascii="Arial" w:hAnsi="Arial" w:cs="Arial"/>
@@ -6139,7 +6144,7 @@
         </w:rPr>
         <w:t>Interface Design</w:t>
       </w:r>
-      <w:bookmarkEnd w:id="7"/>
+      <w:bookmarkEnd w:id="8"/>
     </w:p>
     <w:p>
       <w:pPr>
@@ -6166,6 +6171,203 @@
           <w:szCs w:val="28"/>
         </w:rPr>
       </w:pPr>
+      <w:r>
+        <w:rPr>
+          <w:rFonts w:ascii="Arial" w:hAnsi="Arial" w:cs="Arial"/>
+          <w:noProof/>
+          <w:sz w:val="28"/>
+          <w:szCs w:val="28"/>
+        </w:rPr>
+        <w:drawing>
+          <wp:inline distT="0" distB="0" distL="0" distR="0" wp14:anchorId="6A9684EB" wp14:editId="0F63AFDC">
+            <wp:extent cx="6172200" cy="2687320"/>
+            <wp:effectExtent l="0" t="0" r="0" b="0"/>
+            <wp:docPr id="1" name="Picture 1"/>
+            <wp:cNvGraphicFramePr>
+              <a:graphicFrameLocks xmlns:a="http://schemas.openxmlformats.org/drawingml/2006/main" noChangeAspect="1"/>
+            </wp:cNvGraphicFramePr>
+            <a:graphic xmlns:a="http://schemas.openxmlformats.org/drawingml/2006/main">
+              <a:graphicData uri="http://schemas.openxmlformats.org/drawingml/2006/picture">
+                <pic:pic xmlns:pic="http://schemas.openxmlformats.org/drawingml/2006/picture">
+                  <pic:nvPicPr>
+                    <pic:cNvPr id="1" name="mod1.PNG"/>
+                    <pic:cNvPicPr/>
+                  </pic:nvPicPr>
+                  <pic:blipFill>
+                    <a:blip r:embed="rId24">
+                      <a:extLst>
+                        <a:ext uri="{28A0092B-C50C-407E-A947-70E740481C1C}">
+                          <a14:useLocalDpi xmlns:a14="http://schemas.microsoft.com/office/drawing/2010/main" val="0"/>
+                        </a:ext>
+                      </a:extLst>
+                    </a:blip>
+                    <a:stretch>
+                      <a:fillRect/>
+                    </a:stretch>
+                  </pic:blipFill>
+                  <pic:spPr>
+                    <a:xfrm>
+                      <a:off x="0" y="0"/>
+                      <a:ext cx="6172200" cy="2687320"/>
+                    </a:xfrm>
+                    <a:prstGeom prst="rect">
+                      <a:avLst/>
+                    </a:prstGeom>
+                  </pic:spPr>
+                </pic:pic>
+              </a:graphicData>
+            </a:graphic>
+          </wp:inline>
+        </w:drawing>
+      </w:r>
+      <w:r>
+        <w:rPr>
+          <w:rFonts w:ascii="Arial" w:hAnsi="Arial" w:cs="Arial"/>
+          <w:noProof/>
+          <w:sz w:val="28"/>
+          <w:szCs w:val="28"/>
+        </w:rPr>
+        <w:drawing>
+          <wp:inline distT="0" distB="0" distL="0" distR="0" wp14:anchorId="748493AB" wp14:editId="7FCEE942">
+            <wp:extent cx="6172200" cy="2867025"/>
+            <wp:effectExtent l="0" t="0" r="0" b="9525"/>
+            <wp:docPr id="7" name="Picture 7"/>
+            <wp:cNvGraphicFramePr>
+              <a:graphicFrameLocks xmlns:a="http://schemas.openxmlformats.org/drawingml/2006/main" noChangeAspect="1"/>
+            </wp:cNvGraphicFramePr>
+            <a:graphic xmlns:a="http://schemas.openxmlformats.org/drawingml/2006/main">
+              <a:graphicData uri="http://schemas.openxmlformats.org/drawingml/2006/picture">
+                <pic:pic xmlns:pic="http://schemas.openxmlformats.org/drawingml/2006/picture">
+                  <pic:nvPicPr>
+                    <pic:cNvPr id="7" name="mod2.PNG"/>
+                    <pic:cNvPicPr/>
+                  </pic:nvPicPr>
+                  <pic:blipFill>
+                    <a:blip r:embed="rId25">
+                      <a:extLst>
+                        <a:ext uri="{28A0092B-C50C-407E-A947-70E740481C1C}">
+                          <a14:useLocalDpi xmlns:a14="http://schemas.microsoft.com/office/drawing/2010/main" val="0"/>
+                        </a:ext>
+                      </a:extLst>
+                    </a:blip>
+                    <a:stretch>
+                      <a:fillRect/>
+                    </a:stretch>
+                  </pic:blipFill>
+                  <pic:spPr>
+                    <a:xfrm>
+                      <a:off x="0" y="0"/>
+                      <a:ext cx="6172200" cy="2867025"/>
+                    </a:xfrm>
+                    <a:prstGeom prst="rect">
+                      <a:avLst/>
+                    </a:prstGeom>
+                  </pic:spPr>
+                </pic:pic>
+              </a:graphicData>
+            </a:graphic>
+          </wp:inline>
+        </w:drawing>
+      </w:r>
+      <w:r>
+        <w:rPr>
+          <w:rFonts w:ascii="Arial" w:hAnsi="Arial" w:cs="Arial"/>
+          <w:noProof/>
+          <w:sz w:val="28"/>
+          <w:szCs w:val="28"/>
+        </w:rPr>
+        <w:lastRenderedPageBreak/>
+        <w:drawing>
+          <wp:inline distT="0" distB="0" distL="0" distR="0" wp14:anchorId="0496F19A" wp14:editId="3FD78C2D">
+            <wp:extent cx="6172200" cy="2827655"/>
+            <wp:effectExtent l="0" t="0" r="0" b="0"/>
+            <wp:docPr id="9" name="Picture 9"/>
+            <wp:cNvGraphicFramePr>
+              <a:graphicFrameLocks xmlns:a="http://schemas.openxmlformats.org/drawingml/2006/main" noChangeAspect="1"/>
+            </wp:cNvGraphicFramePr>
+            <a:graphic xmlns:a="http://schemas.openxmlformats.org/drawingml/2006/main">
+              <a:graphicData uri="http://schemas.openxmlformats.org/drawingml/2006/picture">
+                <pic:pic xmlns:pic="http://schemas.openxmlformats.org/drawingml/2006/picture">
+                  <pic:nvPicPr>
+                    <pic:cNvPr id="9" name="mod3.PNG"/>
+                    <pic:cNvPicPr/>
+                  </pic:nvPicPr>
+                  <pic:blipFill>
+                    <a:blip r:embed="rId26">
+                      <a:extLst>
+                        <a:ext uri="{28A0092B-C50C-407E-A947-70E740481C1C}">
+                          <a14:useLocalDpi xmlns:a14="http://schemas.microsoft.com/office/drawing/2010/main" val="0"/>
+                        </a:ext>
+                      </a:extLst>
+                    </a:blip>
+                    <a:stretch>
+                      <a:fillRect/>
+                    </a:stretch>
+                  </pic:blipFill>
+                  <pic:spPr>
+                    <a:xfrm>
+                      <a:off x="0" y="0"/>
+                      <a:ext cx="6172200" cy="2827655"/>
+                    </a:xfrm>
+                    <a:prstGeom prst="rect">
+                      <a:avLst/>
+                    </a:prstGeom>
+                  </pic:spPr>
+                </pic:pic>
+              </a:graphicData>
+            </a:graphic>
+          </wp:inline>
+        </w:drawing>
+      </w:r>
+      <w:r>
+        <w:rPr>
+          <w:rFonts w:ascii="Arial" w:hAnsi="Arial" w:cs="Arial"/>
+          <w:noProof/>
+          <w:sz w:val="28"/>
+          <w:szCs w:val="28"/>
+        </w:rPr>
+        <w:drawing>
+          <wp:inline distT="0" distB="0" distL="0" distR="0" wp14:anchorId="3282F114" wp14:editId="4B297649">
+            <wp:extent cx="6172200" cy="2310130"/>
+            <wp:effectExtent l="0" t="0" r="0" b="0"/>
+            <wp:docPr id="13" name="Picture 13"/>
+            <wp:cNvGraphicFramePr>
+              <a:graphicFrameLocks xmlns:a="http://schemas.openxmlformats.org/drawingml/2006/main" noChangeAspect="1"/>
+            </wp:cNvGraphicFramePr>
+            <a:graphic xmlns:a="http://schemas.openxmlformats.org/drawingml/2006/main">
+              <a:graphicData uri="http://schemas.openxmlformats.org/drawingml/2006/picture">
+                <pic:pic xmlns:pic="http://schemas.openxmlformats.org/drawingml/2006/picture">
+                  <pic:nvPicPr>
+                    <pic:cNvPr id="13" name="mod4.PNG"/>
+                    <pic:cNvPicPr/>
+                  </pic:nvPicPr>
+                  <pic:blipFill>
+                    <a:blip r:embed="rId27">
+                      <a:extLst>
+                        <a:ext uri="{28A0092B-C50C-407E-A947-70E740481C1C}">
+                          <a14:useLocalDpi xmlns:a14="http://schemas.microsoft.com/office/drawing/2010/main" val="0"/>
+                        </a:ext>
+                      </a:extLst>
+                    </a:blip>
+                    <a:stretch>
+                      <a:fillRect/>
+                    </a:stretch>
+                  </pic:blipFill>
+                  <pic:spPr>
+                    <a:xfrm>
+                      <a:off x="0" y="0"/>
+                      <a:ext cx="6172200" cy="2310130"/>
+                    </a:xfrm>
+                    <a:prstGeom prst="rect">
+                      <a:avLst/>
+                    </a:prstGeom>
+                  </pic:spPr>
+                </pic:pic>
+              </a:graphicData>
+            </a:graphic>
+          </wp:inline>
+        </w:drawing>
+      </w:r>
     </w:p>
     <w:p>
       <w:pPr>
@@ -6510,7 +6712,7 @@
           <w:u w:val="single"/>
         </w:rPr>
       </w:pPr>
-      <w:bookmarkStart w:id="8" w:name="testcases"/>
+      <w:bookmarkStart w:id="9" w:name="testcases"/>
       <w:r>
         <w:rPr>
           <w:rFonts w:ascii="Arial" w:hAnsi="Arial" w:cs="Arial"/>
@@ -6529,7 +6731,7 @@
         </w:rPr>
         <w:t>st Cases</w:t>
       </w:r>
-      <w:bookmarkEnd w:id="8"/>
+      <w:bookmarkEnd w:id="9"/>
     </w:p>
     <w:p>
       <w:pPr>
@@ -7189,6 +7391,7 @@
                 <w:sz w:val="26"/>
                 <w:szCs w:val="26"/>
               </w:rPr>
+              <w:lastRenderedPageBreak/>
               <w:t xml:space="preserve">Enter user name and </w:t>
             </w:r>
             <w:r>
@@ -7253,6 +7456,7 @@
                 <w:sz w:val="26"/>
                 <w:szCs w:val="26"/>
               </w:rPr>
+              <w:lastRenderedPageBreak/>
               <w:t>Expected Results</w:t>
             </w:r>
           </w:p>
@@ -8525,6 +8729,7 @@
                 <w:sz w:val="26"/>
                 <w:szCs w:val="26"/>
               </w:rPr>
+              <w:lastRenderedPageBreak/>
               <w:t>Click on “</w:t>
             </w:r>
             <w:r>
@@ -8576,6 +8781,7 @@
                 <w:sz w:val="26"/>
                 <w:szCs w:val="26"/>
               </w:rPr>
+              <w:lastRenderedPageBreak/>
               <w:t>Expected Results</w:t>
             </w:r>
           </w:p>
@@ -9764,6 +9970,7 @@
                 <w:sz w:val="26"/>
                 <w:szCs w:val="26"/>
               </w:rPr>
+              <w:lastRenderedPageBreak/>
               <w:t>View manage_jobs.php page</w:t>
             </w:r>
           </w:p>
@@ -9833,6 +10040,7 @@
                 <w:sz w:val="26"/>
                 <w:szCs w:val="26"/>
               </w:rPr>
+              <w:lastRenderedPageBreak/>
               <w:t>Expected Results</w:t>
             </w:r>
           </w:p>
@@ -10881,6 +11089,7 @@
                 <w:sz w:val="26"/>
                 <w:szCs w:val="26"/>
               </w:rPr>
+              <w:lastRenderedPageBreak/>
               <w:t>Action</w:t>
             </w:r>
           </w:p>
@@ -11503,9 +11712,8 @@
           <w:szCs w:val="30"/>
         </w:rPr>
       </w:pPr>
-      <w:bookmarkStart w:id="9" w:name="_GoBack"/>
-      <w:bookmarkEnd w:id="9"/>
-    </w:p>
+    </w:p>
+    <w:bookmarkEnd w:id="0"/>
     <w:p>
       <w:pPr>
         <w:rPr>

</xml_diff>